<commit_message>
Prueba de hola mundo en android
</commit_message>
<xml_diff>
--- a/Empresa/Documentacion/Glamdring_Pretesina_GreenZenith-LDSIII-5IM9.docx
+++ b/Empresa/Documentacion/Glamdring_Pretesina_GreenZenith-LDSIII-5IM9.docx
@@ -1207,6 +1207,7 @@
           <w:noProof/>
           <w:sz w:val="20"/>
           <w:szCs w:val="20"/>
+          <w:lang w:val="es-MX"/>
         </w:rPr>
         <w:t>2</w:t>
       </w:r>
@@ -19750,7 +19751,7 @@
           <w:szCs w:val="20"/>
           <w:lang w:val="es-MX"/>
         </w:rPr>
-        <w:t>1</w:t>
+        <w:t>3</w:t>
       </w:r>
       <w:r>
         <w:rPr>
@@ -20496,7 +20497,7 @@
           <w:szCs w:val="20"/>
           <w:lang w:val="es-MX"/>
         </w:rPr>
-        <w:t>5</w:t>
+        <w:t>6</w:t>
       </w:r>
       <w:r>
         <w:rPr>
@@ -20631,7 +20632,7 @@
           <w:szCs w:val="20"/>
           <w:lang w:val="es-MX"/>
         </w:rPr>
-        <w:t>6</w:t>
+        <w:t>7</w:t>
       </w:r>
       <w:r>
         <w:rPr>

</xml_diff>